<commit_message>
fix bugs in vignettes
</commit_message>
<xml_diff>
--- a/vignettes/MetCleaning_v1.0.0.docx
+++ b/vignettes/MetCleaning_v1.0.0.docx
@@ -6,6 +6,8 @@
       <w:pPr>
         <w:pStyle w:val="a4"/>
       </w:pPr>
+      <w:bookmarkStart w:id="0" w:name="_GoBack"/>
+      <w:bookmarkEnd w:id="0"/>
       <w:r>
         <w:t>MetCleaning v1.0.0</w:t>
       </w:r>
@@ -41,8 +43,8 @@
       <w:pPr>
         <w:pStyle w:val="2"/>
       </w:pPr>
-      <w:bookmarkStart w:id="0" w:name="introduction"/>
-      <w:bookmarkEnd w:id="0"/>
+      <w:bookmarkStart w:id="1" w:name="introduction"/>
+      <w:bookmarkEnd w:id="1"/>
       <w:r>
         <w:t>Introduction</w:t>
       </w:r>
@@ -57,18 +59,61 @@
     <w:p>
       <w:pPr>
         <w:pStyle w:val="3"/>
-        <w:jc w:val="both"/>
-      </w:pPr>
-      <w:bookmarkStart w:id="1" w:name="metcleaning-provides-an-integrated-and-a"/>
-      <w:bookmarkEnd w:id="1"/>
-      <w:r>
-        <w:t>MetCleaning provides an integrated and automatic pipeline for data cleaning and statistical analysis of large scale mass spectrometry (MS) based-metabolomic data. It includes missing value (MV) filtering and imputation, zero value filtering, data normalization, data integration, data quality assessment, univariate statistical analysis, multivariate statistical analysis such as PCA and PLS-DA, potential marker selection and show. This document describes how to use the integrated functions, MetPre and MetStat in MetCleaning utilizing demo data.</w:t>
+      </w:pPr>
+      <w:bookmarkStart w:id="2" w:name="metcleaning-provides-an-integrated-and-a"/>
+      <w:bookmarkEnd w:id="2"/>
+      <w:r>
+        <w:rPr>
+          <w:i/>
+        </w:rPr>
+        <w:t>MetCleaning</w:t>
+      </w:r>
+      <w:r>
+        <w:t xml:space="preserve"> </w:t>
+      </w:r>
+      <w:r>
+        <w:t>provides an integrated and automatic pipeline for data cleaning and statistical analysis of large scale mass spectrometry (MS) based-metabolomic data. It includes missing value (MV) filtering and imputation, zero value filtering, data normalization, data i</w:t>
+      </w:r>
+      <w:r>
+        <w:t xml:space="preserve">ntegration, data quality assessment, univariate statistical analysis, multivariate statistical analysis such as PCA and PLS-DA, potential marker selection and show. This document describes how to use the integrated functions, </w:t>
+      </w:r>
+      <w:r>
+        <w:rPr>
+          <w:i/>
+        </w:rPr>
+        <w:t>MetPre</w:t>
+      </w:r>
+      <w:r>
+        <w:t xml:space="preserve"> and </w:t>
+      </w:r>
+      <w:r>
+        <w:rPr>
+          <w:i/>
+        </w:rPr>
+        <w:t>MetStat</w:t>
+      </w:r>
+      <w:r>
+        <w:t xml:space="preserve"> in </w:t>
+      </w:r>
+      <w:r>
+        <w:rPr>
+          <w:i/>
+        </w:rPr>
+        <w:t>MetClean</w:t>
+      </w:r>
+      <w:r>
+        <w:rPr>
+          <w:i/>
+        </w:rPr>
+        <w:t>ing</w:t>
+      </w:r>
+      <w:r>
+        <w:t xml:space="preserve"> utilizing demo data.</w:t>
       </w:r>
     </w:p>
     <w:p>
       <w:pPr>
         <w:pStyle w:val="FigurewithCaption"/>
-        <w:jc w:val="center"/>
       </w:pPr>
       <w:r>
         <w:rPr>
@@ -77,8 +122,8 @@
         </w:rPr>
         <w:drawing>
           <wp:inline distT="0" distB="0" distL="0" distR="0">
-            <wp:extent cx="5157216" cy="3942893"/>
-            <wp:effectExtent l="0" t="0" r="5715" b="635"/>
+            <wp:extent cx="3810000" cy="2540000"/>
+            <wp:effectExtent l="0" t="0" r="0" b="0"/>
             <wp:docPr id="1" name="Picture" descr="Figure1 Workflow of MetCleaning"/>
             <wp:cNvGraphicFramePr/>
             <a:graphic xmlns:a="http://schemas.openxmlformats.org/drawingml/2006/main">
@@ -99,7 +144,7 @@
                   <pic:spPr bwMode="auto">
                     <a:xfrm>
                       <a:off x="0" y="0"/>
-                      <a:ext cx="5193826" cy="3970883"/>
+                      <a:ext cx="3810000" cy="2540000"/>
                     </a:xfrm>
                     <a:prstGeom prst="rect">
                       <a:avLst/>
@@ -123,17 +168,19 @@
         <w:pStyle w:val="ImageCaption"/>
       </w:pPr>
       <w:r>
-        <w:t>Figure1 Workflow of MetCleaning</w:t>
+        <w:t xml:space="preserve">Figure1 Workflow of </w:t>
+      </w:r>
+      <w:r>
+        <w:t>MetCleaning</w:t>
       </w:r>
     </w:p>
     <w:p>
       <w:pPr>
         <w:pStyle w:val="2"/>
       </w:pPr>
-      <w:bookmarkStart w:id="2" w:name="installation-and-help"/>
-      <w:bookmarkEnd w:id="2"/>
-      <w:r>
-        <w:lastRenderedPageBreak/>
+      <w:bookmarkStart w:id="3" w:name="installation-and-help"/>
+      <w:bookmarkEnd w:id="3"/>
+      <w:r>
         <w:t>Installation and help</w:t>
       </w:r>
     </w:p>
@@ -147,10 +194,9 @@
     <w:p>
       <w:pPr>
         <w:pStyle w:val="3"/>
-        <w:jc w:val="both"/>
-      </w:pPr>
-      <w:bookmarkStart w:id="3" w:name="metcleaning-is-published-in-github-link."/>
-      <w:bookmarkEnd w:id="3"/>
+      </w:pPr>
+      <w:bookmarkStart w:id="4" w:name="metcleaning-is-published-in-github-link."/>
+      <w:bookmarkEnd w:id="4"/>
       <w:r>
         <w:rPr>
           <w:i/>
@@ -169,15 +215,15 @@
         </w:r>
       </w:hyperlink>
       <w:r>
-        <w:t>. So you can install it according to github.</w:t>
+        <w:t>. So you can install it via to github.</w:t>
       </w:r>
     </w:p>
     <w:p>
       <w:pPr>
         <w:pStyle w:val="4"/>
       </w:pPr>
-      <w:bookmarkStart w:id="4" w:name="code-1-installation-of-metcleaning"/>
-      <w:bookmarkEnd w:id="4"/>
+      <w:bookmarkStart w:id="5" w:name="code-1-installation-of-metcleaning"/>
+      <w:bookmarkEnd w:id="5"/>
       <w:r>
         <w:t xml:space="preserve">code 1: Installation of </w:t>
       </w:r>
@@ -185,7 +231,13 @@
         <w:rPr>
           <w:i/>
         </w:rPr>
-        <w:t>MetCleaning</w:t>
+        <w:t>MetClean</w:t>
+      </w:r>
+      <w:r>
+        <w:rPr>
+          <w:i/>
+        </w:rPr>
+        <w:t>ing</w:t>
       </w:r>
     </w:p>
     <w:p>
@@ -214,6 +266,7 @@
         <w:rPr>
           <w:rStyle w:val="KeywordTok"/>
         </w:rPr>
+        <w:lastRenderedPageBreak/>
         <w:t>source</w:t>
       </w:r>
       <w:r>
@@ -370,7 +423,13 @@
         <w:rPr>
           <w:rStyle w:val="KeywordTok"/>
         </w:rPr>
-        <w:t>install.packages</w:t>
+        <w:t>i</w:t>
+      </w:r>
+      <w:r>
+        <w:rPr>
+          <w:rStyle w:val="KeywordTok"/>
+        </w:rPr>
+        <w:t>nstall.packages</w:t>
       </w:r>
       <w:r>
         <w:rPr>
@@ -524,8 +583,8 @@
       <w:pPr>
         <w:pStyle w:val="2"/>
       </w:pPr>
-      <w:bookmarkStart w:id="5" w:name="data-cleaning"/>
-      <w:bookmarkEnd w:id="5"/>
+      <w:bookmarkStart w:id="6" w:name="data-cleaning"/>
+      <w:bookmarkEnd w:id="6"/>
       <w:r>
         <w:t>Data cleaning</w:t>
       </w:r>
@@ -540,10 +599,9 @@
     <w:p>
       <w:pPr>
         <w:pStyle w:val="3"/>
-        <w:jc w:val="both"/>
-      </w:pPr>
-      <w:bookmarkStart w:id="6" w:name="data-cleaning-is-integrated-as-a-functio"/>
-      <w:bookmarkEnd w:id="6"/>
+      </w:pPr>
+      <w:bookmarkStart w:id="7" w:name="data-cleaning-is-integrated-as-a-functio"/>
+      <w:bookmarkEnd w:id="7"/>
       <w:r>
         <w:t xml:space="preserve">Data cleaning is integrated as a function named as </w:t>
       </w:r>
@@ -570,8 +628,8 @@
       <w:pPr>
         <w:pStyle w:val="4"/>
       </w:pPr>
-      <w:bookmarkStart w:id="7" w:name="code-2-demo-data-of-metpre"/>
-      <w:bookmarkEnd w:id="7"/>
+      <w:bookmarkStart w:id="8" w:name="code-2-demo-data-of-metpre"/>
+      <w:bookmarkEnd w:id="8"/>
       <w:r>
         <w:t xml:space="preserve">code 2: Demo data of </w:t>
       </w:r>
@@ -698,6 +756,39 @@
         <w:rPr>
           <w:rStyle w:val="StringTok"/>
         </w:rPr>
+        <w:t xml:space="preserve">"Demo for </w:t>
+      </w:r>
+      <w:r>
+        <w:rPr>
+          <w:rStyle w:val="StringTok"/>
+        </w:rPr>
+        <w:t>MetCleaning"</w:t>
+      </w:r>
+      <w:r>
+        <w:rPr>
+          <w:rStyle w:val="NormalTok"/>
+        </w:rPr>
+        <w:t>)</w:t>
+      </w:r>
+      <w:r>
+        <w:br/>
+      </w:r>
+      <w:r>
+        <w:rPr>
+          <w:rStyle w:val="KeywordTok"/>
+        </w:rPr>
+        <w:t>setwd</w:t>
+      </w:r>
+      <w:r>
+        <w:rPr>
+          <w:rStyle w:val="NormalTok"/>
+        </w:rPr>
+        <w:t>(</w:t>
+      </w:r>
+      <w:r>
+        <w:rPr>
+          <w:rStyle w:val="StringTok"/>
+        </w:rPr>
         <w:t>"Demo for MetCleaning"</w:t>
       </w:r>
       <w:r>
@@ -711,21 +802,54 @@
       </w:r>
       <w:r>
         <w:rPr>
+          <w:rStyle w:val="NormalTok"/>
+        </w:rPr>
+        <w:t>##write files</w:t>
+      </w:r>
+      <w:r>
+        <w:br/>
+      </w:r>
+      <w:r>
+        <w:rPr>
           <w:rStyle w:val="KeywordTok"/>
         </w:rPr>
-        <w:t>setwd</w:t>
-      </w:r>
-      <w:r>
-        <w:rPr>
-          <w:rStyle w:val="NormalTok"/>
-        </w:rPr>
-        <w:t>(</w:t>
+        <w:t>write.csv</w:t>
+      </w:r>
+      <w:r>
+        <w:rPr>
+          <w:rStyle w:val="NormalTok"/>
+        </w:rPr>
+        <w:t xml:space="preserve">(data, </w:t>
       </w:r>
       <w:r>
         <w:rPr>
           <w:rStyle w:val="StringTok"/>
         </w:rPr>
-        <w:t>"Demo for MetCleaning"</w:t>
+        <w:t>"data.csv"</w:t>
+      </w:r>
+      <w:r>
+        <w:rPr>
+          <w:rStyle w:val="NormalTok"/>
+        </w:rPr>
+        <w:t xml:space="preserve">, </w:t>
+      </w:r>
+      <w:r>
+        <w:rPr>
+          <w:rStyle w:val="DataTypeTok"/>
+        </w:rPr>
+        <w:t>row.names =</w:t>
+      </w:r>
+      <w:r>
+        <w:rPr>
+          <w:rStyle w:val="NormalTok"/>
+        </w:rPr>
+        <w:t xml:space="preserve"> </w:t>
+      </w:r>
+      <w:r>
+        <w:rPr>
+          <w:rStyle w:val="OtherTok"/>
+        </w:rPr>
+        <w:t>FALSE</w:t>
       </w:r>
       <w:r>
         <w:rPr>
@@ -738,45 +862,45 @@
       </w:r>
       <w:r>
         <w:rPr>
-          <w:rStyle w:val="NormalTok"/>
-        </w:rPr>
-        <w:t>path &lt;-</w:t>
+          <w:rStyle w:val="KeywordTok"/>
+        </w:rPr>
+        <w:t>write.csv</w:t>
+      </w:r>
+      <w:r>
+        <w:rPr>
+          <w:rStyle w:val="NormalTok"/>
+        </w:rPr>
+        <w:t xml:space="preserve">(sample.information , </w:t>
       </w:r>
       <w:r>
         <w:rPr>
           <w:rStyle w:val="StringTok"/>
         </w:rPr>
+        <w:t>"sample.information.csv"</w:t>
+      </w:r>
+      <w:r>
+        <w:rPr>
+          <w:rStyle w:val="NormalTok"/>
+        </w:rPr>
+        <w:t xml:space="preserve">, </w:t>
+      </w:r>
+      <w:r>
+        <w:rPr>
+          <w:rStyle w:val="DataTypeTok"/>
+        </w:rPr>
+        <w:t>row.names =</w:t>
+      </w:r>
+      <w:r>
+        <w:rPr>
+          <w:rStyle w:val="NormalTok"/>
+        </w:rPr>
         <w:t xml:space="preserve"> </w:t>
       </w:r>
       <w:r>
         <w:rPr>
-          <w:rStyle w:val="KeywordTok"/>
-        </w:rPr>
-        <w:t>file.path</w:t>
-      </w:r>
-      <w:r>
-        <w:rPr>
-          <w:rStyle w:val="NormalTok"/>
-        </w:rPr>
-        <w:t>(</w:t>
-      </w:r>
-      <w:r>
-        <w:rPr>
-          <w:rStyle w:val="KeywordTok"/>
-        </w:rPr>
-        <w:t>getwd</w:t>
-      </w:r>
-      <w:r>
-        <w:rPr>
-          <w:rStyle w:val="NormalTok"/>
-        </w:rPr>
-        <w:t xml:space="preserve">(), </w:t>
-      </w:r>
-      <w:r>
-        <w:rPr>
-          <w:rStyle w:val="StringTok"/>
-        </w:rPr>
-        <w:t>"peak identification"</w:t>
+          <w:rStyle w:val="OtherTok"/>
+        </w:rPr>
+        <w:t>FALSE</w:t>
       </w:r>
       <w:r>
         <w:rPr>
@@ -784,169 +908,60 @@
         </w:rPr>
         <w:t>)</w:t>
       </w:r>
-      <w:r>
-        <w:br/>
-      </w:r>
-      <w:r>
-        <w:rPr>
-          <w:rStyle w:val="KeywordTok"/>
-        </w:rPr>
-        <w:t>dir.create</w:t>
-      </w:r>
-      <w:r>
-        <w:rPr>
-          <w:rStyle w:val="NormalTok"/>
-        </w:rPr>
-        <w:t>(path)</w:t>
-      </w:r>
-      <w:r>
-        <w:br/>
-      </w:r>
-      <w:r>
-        <w:rPr>
-          <w:rStyle w:val="NormalTok"/>
-        </w:rPr>
-        <w:t>##write files</w:t>
-      </w:r>
-      <w:r>
-        <w:br/>
-      </w:r>
-      <w:r>
-        <w:rPr>
-          <w:rStyle w:val="KeywordTok"/>
-        </w:rPr>
-        <w:t>write.csv</w:t>
-      </w:r>
-      <w:r>
-        <w:rPr>
-          <w:rStyle w:val="NormalTok"/>
-        </w:rPr>
-        <w:t xml:space="preserve">(data, </w:t>
-      </w:r>
-      <w:r>
-        <w:rPr>
-          <w:rStyle w:val="StringTok"/>
-        </w:rPr>
-        <w:t>"data.csv"</w:t>
-      </w:r>
-      <w:r>
-        <w:rPr>
-          <w:rStyle w:val="NormalTok"/>
-        </w:rPr>
-        <w:t xml:space="preserve">, </w:t>
-      </w:r>
-      <w:r>
-        <w:rPr>
-          <w:rStyle w:val="DataTypeTok"/>
-        </w:rPr>
-        <w:t>row.names =</w:t>
-      </w:r>
-      <w:r>
-        <w:rPr>
-          <w:rStyle w:val="NormalTok"/>
-        </w:rPr>
-        <w:t xml:space="preserve"> </w:t>
-      </w:r>
-      <w:r>
-        <w:rPr>
-          <w:rStyle w:val="OtherTok"/>
-        </w:rPr>
-        <w:t>FALSE</w:t>
-      </w:r>
-      <w:r>
-        <w:rPr>
-          <w:rStyle w:val="NormalTok"/>
-        </w:rPr>
-        <w:t>)</w:t>
-      </w:r>
-      <w:r>
-        <w:br/>
-      </w:r>
-      <w:r>
-        <w:rPr>
-          <w:rStyle w:val="KeywordTok"/>
-        </w:rPr>
-        <w:t>write.csv</w:t>
-      </w:r>
-      <w:r>
-        <w:rPr>
-          <w:rStyle w:val="NormalTok"/>
-        </w:rPr>
-        <w:t>(sample.information,</w:t>
-      </w:r>
-      <w:r>
-        <w:rPr>
-          <w:rStyle w:val="StringTok"/>
-        </w:rPr>
-        <w:t>"sample.information.csv"</w:t>
-      </w:r>
-      <w:r>
-        <w:rPr>
-          <w:rStyle w:val="NormalTok"/>
-        </w:rPr>
-        <w:t>,</w:t>
-      </w:r>
-      <w:r>
-        <w:rPr>
-          <w:rStyle w:val="DataTypeTok"/>
-        </w:rPr>
-        <w:t>row.names</w:t>
-      </w:r>
-      <w:r>
-        <w:rPr>
-          <w:rStyle w:val="DataTypeTok"/>
-        </w:rPr>
-        <w:t>=</w:t>
-      </w:r>
-      <w:r>
-        <w:rPr>
-          <w:rStyle w:val="OtherTok"/>
-        </w:rPr>
-        <w:t>FALSE</w:t>
-      </w:r>
-      <w:r>
-        <w:rPr>
-          <w:rStyle w:val="NormalTok"/>
-        </w:rPr>
-        <w:t>)</w:t>
-      </w:r>
     </w:p>
     <w:p>
       <w:pPr>
         <w:pStyle w:val="3"/>
-        <w:jc w:val="both"/>
       </w:pPr>
       <w:r>
         <w:lastRenderedPageBreak/>
-        <w:t>The demo data have been added in your work directory and organized in you work directory as Figure 2 shows. It contains two files, "data.csv" and "sample.information.csv".</w:t>
+        <w:t>The demo data have been added in your work directory and organized in you w</w:t>
+      </w:r>
+      <w:r>
+        <w:t>ork directory as Figure 2 shows. It contains two files, "data.csv" and "sample.information.csv".</w:t>
       </w:r>
     </w:p>
     <w:p>
       <w:pPr>
         <w:pStyle w:val="3"/>
-        <w:jc w:val="both"/>
-      </w:pPr>
-      <w:bookmarkStart w:id="8" w:name="data.csv-is-the-metabolomic-dataset-you-"/>
-      <w:bookmarkEnd w:id="8"/>
-      <w:r>
-        <w:t>1. "data.csv" is the metabolomic dataset you want to process. Rows are features and columns are feature abundance of samples and tags of features. The information of features must contain "name" (feature name), "mz" (mass to change ratio) and "rt" (retention time). Other information of features are optional, for example "isotopes" and "adducts". The name of sample can contain ".", but cannot contain "-" and space. And the start of sample name cannot be number. For example, "A210.a" and "A210a" are valid, and "210a" or "210-a" are invalid.</w:t>
+      </w:pPr>
+      <w:bookmarkStart w:id="9" w:name="data.csv-is-the-metabolomic-dataset-you-"/>
+      <w:bookmarkEnd w:id="9"/>
+      <w:r>
+        <w:t>1. "data.csv" is the metabolomic dataset you want to process. Rows are features and columns are feature abundance of samples and information of features. The i</w:t>
+      </w:r>
+      <w:r>
+        <w:t>nformation of features must contain "name" (feature name), "mz" (mass to change ratio) and "rt" (retention time). Other information of features are optional, for example "isotopes" and "adducts". The name of sample can contain ".", but cannot contain "-" a</w:t>
+      </w:r>
+      <w:r>
+        <w:t xml:space="preserve">nd space. And the start of sample name cannot be number. </w:t>
+      </w:r>
+      <w:r>
+        <w:t>For example, "A210.a" and "A210a" are valid, and "210a" or "210-a" are invalid.</w:t>
       </w:r>
     </w:p>
     <w:p>
       <w:pPr>
         <w:pStyle w:val="3"/>
-        <w:jc w:val="both"/>
-      </w:pPr>
-      <w:bookmarkStart w:id="9" w:name="sample.information.csv-is-sample-informa"/>
-      <w:bookmarkEnd w:id="9"/>
-      <w:r>
-        <w:t>2. "sample.information.csv" is sample information for metabolomic dataset. Column 1 is "sample.name" which is the names of subject and QC samples. Please confirm that the sample names in "sample.information.csv" and "data.csv" are completely same. Column 2 is "injection.order" which is the injection order of QC and subject samples. Column 3 is "class", which is used to distinguish "QC" and "Subject" samples. Column 4 is "batch" to provide acquisition batch information for samples. Column 5 is "group", which is used to label the group of subject sample, for example, "control" and "case". The "group" of QC samples is labeled as "QC".</w:t>
+      </w:pPr>
+      <w:bookmarkStart w:id="10" w:name="sample.information.csv-is-sample-informa"/>
+      <w:bookmarkEnd w:id="10"/>
+      <w:r>
+        <w:t>2. "sample.information.csv" is sample information for metabolomic dataset. Column 1 is "sample.name" which is the names</w:t>
+      </w:r>
+      <w:r>
+        <w:t xml:space="preserve"> of subject and QC samples. Please confirm that the sample names in "sample.information.csv" and "data.csv" are completely same. Column 2 is "injection.order" which is the injection order of QC and subject samples. Column 3 is "class", which is used to dis</w:t>
+      </w:r>
+      <w:r>
+        <w:t xml:space="preserve">tinguish "QC" and "Subject" samples. Column 4 is "batch" to provide acquisition batch information for samples. Column 5 is "group", which is used to label the group of subject sample, for example, "control" and "case". The "group" of QC samples is labeled </w:t>
+      </w:r>
+      <w:r>
+        <w:t>as "QC".</w:t>
       </w:r>
     </w:p>
     <w:p>
       <w:pPr>
         <w:pStyle w:val="FigurewithCaption"/>
-        <w:jc w:val="center"/>
       </w:pPr>
       <w:r>
         <w:rPr>
@@ -955,8 +970,8 @@
         </w:rPr>
         <w:drawing>
           <wp:inline distT="0" distB="0" distL="0" distR="0">
-            <wp:extent cx="4663440" cy="3108960"/>
-            <wp:effectExtent l="0" t="0" r="3810" b="0"/>
+            <wp:extent cx="3810000" cy="2540000"/>
+            <wp:effectExtent l="0" t="0" r="0" b="0"/>
             <wp:docPr id="2" name="Picture" descr="Figure2 Data organisation of MetCleaning"/>
             <wp:cNvGraphicFramePr/>
             <a:graphic xmlns:a="http://schemas.openxmlformats.org/drawingml/2006/main">
@@ -977,7 +992,7 @@
                   <pic:spPr bwMode="auto">
                     <a:xfrm>
                       <a:off x="0" y="0"/>
-                      <a:ext cx="4678472" cy="3118981"/>
+                      <a:ext cx="3810000" cy="2540000"/>
                     </a:xfrm>
                     <a:prstGeom prst="rect">
                       <a:avLst/>
@@ -1007,13 +1022,136 @@
     <w:p>
       <w:pPr>
         <w:pStyle w:val="3"/>
-        <w:jc w:val="both"/>
-      </w:pPr>
-      <w:bookmarkStart w:id="10" w:name="then-you-can-run-metpre-function-to-do-d"/>
-      <w:bookmarkEnd w:id="10"/>
+      </w:pPr>
+      <w:bookmarkStart w:id="11" w:name="then-you-can-run-metpre-function-to-do-d"/>
+      <w:bookmarkEnd w:id="11"/>
+      <w:r>
+        <w:t xml:space="preserve">Then you can run </w:t>
+      </w:r>
+      <w:r>
+        <w:rPr>
+          <w:i/>
+        </w:rPr>
+        <w:t>MetPre</w:t>
+      </w:r>
+      <w:r>
+        <w:t xml:space="preserve"> function to do data cleaning of data. All the arguments of </w:t>
+      </w:r>
+      <w:r>
+        <w:rPr>
+          <w:i/>
+        </w:rPr>
+        <w:t>MetPre</w:t>
+      </w:r>
+      <w:r>
+        <w:t xml:space="preserve"> can be found in the other functions in </w:t>
+      </w:r>
+      <w:r>
+        <w:rPr>
+          <w:i/>
+        </w:rPr>
+        <w:t>MetCleaning</w:t>
+      </w:r>
+      <w:r>
+        <w:t xml:space="preserve">. You can use </w:t>
+      </w:r>
+      <w:r>
+        <w:rPr>
+          <w:i/>
+        </w:rPr>
+        <w:t>help(package = "MetCleaning")</w:t>
+      </w:r>
+      <w:r>
+        <w:t xml:space="preserve"> </w:t>
+      </w:r>
+      <w:r>
+        <w:t xml:space="preserve">to see the help page of </w:t>
+      </w:r>
+      <w:r>
+        <w:rPr>
+          <w:i/>
+        </w:rPr>
+        <w:t>MetCleaning</w:t>
+      </w:r>
+      <w:r>
+        <w:t>.</w:t>
+      </w:r>
+    </w:p>
+    <w:p>
+      <w:pPr>
+        <w:pStyle w:val="4"/>
+      </w:pPr>
+      <w:bookmarkStart w:id="12" w:name="code-3-running-of-metpre"/>
+      <w:bookmarkEnd w:id="12"/>
+      <w:r>
+        <w:t xml:space="preserve">code 3: Running of </w:t>
+      </w:r>
+      <w:r>
+        <w:rPr>
+          <w:i/>
+        </w:rPr>
+        <w:t>MetPre</w:t>
+      </w:r>
+    </w:p>
+    <w:p>
+      <w:pPr>
+        <w:pStyle w:val="SourceCode"/>
+      </w:pPr>
+      <w:r>
+        <w:rPr>
+          <w:rStyle w:val="NormalTok"/>
+        </w:rPr>
+        <w:t>##demo data</w:t>
+      </w:r>
+      <w:r>
+        <w:br/>
+      </w:r>
+      <w:r>
+        <w:rPr>
+          <w:rStyle w:val="KeywordTok"/>
+        </w:rPr>
+        <w:t>MetPre</w:t>
+      </w:r>
+      <w:r>
+        <w:rPr>
+          <w:rStyle w:val="NormalTok"/>
+        </w:rPr>
+        <w:t>(</w:t>
+      </w:r>
+      <w:r>
+        <w:rPr>
+          <w:rStyle w:val="DataTypeTok"/>
+        </w:rPr>
+        <w:t>polarity =</w:t>
+      </w:r>
+      <w:r>
+        <w:rPr>
+          <w:rStyle w:val="NormalTok"/>
+        </w:rPr>
+        <w:t xml:space="preserve"> </w:t>
+      </w:r>
+      <w:r>
+        <w:rPr>
+          <w:rStyle w:val="StringTok"/>
+        </w:rPr>
+        <w:t>"positive"</w:t>
+      </w:r>
+      <w:r>
+        <w:rPr>
+          <w:rStyle w:val="NormalTok"/>
+        </w:rPr>
+        <w:t>)</w:t>
+      </w:r>
+    </w:p>
+    <w:p>
+      <w:pPr>
+        <w:pStyle w:val="3"/>
+      </w:pPr>
+      <w:bookmarkStart w:id="13" w:name="running-results-of-metpre"/>
+      <w:bookmarkEnd w:id="13"/>
       <w:r>
         <w:lastRenderedPageBreak/>
-        <w:t xml:space="preserve">Then you can run </w:t>
+        <w:t xml:space="preserve">Running results of </w:t>
       </w:r>
       <w:r>
         <w:rPr>
@@ -1021,143 +1159,15 @@
         </w:rPr>
         <w:t>MetPre</w:t>
       </w:r>
-      <w:r>
-        <w:t xml:space="preserve"> function to do data cleaning of data. All the arguments of </w:t>
-      </w:r>
-      <w:r>
-        <w:rPr>
-          <w:i/>
-        </w:rPr>
-        <w:t>MetPre</w:t>
-      </w:r>
-      <w:r>
-        <w:t xml:space="preserve"> can be found in the other functions in </w:t>
-      </w:r>
-      <w:r>
-        <w:rPr>
-          <w:i/>
-        </w:rPr>
-        <w:t>MetCleaning</w:t>
-      </w:r>
-      <w:r>
-        <w:t xml:space="preserve">. You can use </w:t>
-      </w:r>
-      <w:r>
-        <w:rPr>
-          <w:i/>
-        </w:rPr>
-        <w:t>help(package = "MetCleaning")</w:t>
-      </w:r>
-      <w:r>
-        <w:t xml:space="preserve"> to see the help page of </w:t>
-      </w:r>
-      <w:r>
-        <w:rPr>
-          <w:i/>
-        </w:rPr>
-        <w:t>MetCleaning</w:t>
-      </w:r>
-      <w:r>
-        <w:t>.</w:t>
-      </w:r>
     </w:p>
     <w:p>
       <w:pPr>
         <w:pStyle w:val="4"/>
       </w:pPr>
-      <w:bookmarkStart w:id="11" w:name="code-3-running-of-metpre"/>
-      <w:bookmarkEnd w:id="11"/>
-      <w:r>
-        <w:t xml:space="preserve">code 3: Running of </w:t>
-      </w:r>
-      <w:r>
-        <w:rPr>
-          <w:i/>
-        </w:rPr>
-        <w:t>MetPre</w:t>
-      </w:r>
-    </w:p>
-    <w:p>
-      <w:pPr>
-        <w:pStyle w:val="SourceCode"/>
-      </w:pPr>
-      <w:r>
-        <w:rPr>
-          <w:rStyle w:val="NormalTok"/>
-        </w:rPr>
-        <w:t>##demo data</w:t>
-      </w:r>
-      <w:r>
-        <w:br/>
-      </w:r>
-      <w:r>
-        <w:rPr>
-          <w:rStyle w:val="KeywordTok"/>
-        </w:rPr>
-        <w:t>MetPre</w:t>
-      </w:r>
-      <w:r>
-        <w:rPr>
-          <w:rStyle w:val="NormalTok"/>
-        </w:rPr>
-        <w:t>(</w:t>
-      </w:r>
-      <w:r>
-        <w:rPr>
-          <w:rStyle w:val="DataTypeTok"/>
-        </w:rPr>
-        <w:t>polarity =</w:t>
-      </w:r>
-      <w:r>
-        <w:rPr>
-          <w:rStyle w:val="NormalTok"/>
-        </w:rPr>
-        <w:t xml:space="preserve"> </w:t>
-      </w:r>
-      <w:r>
-        <w:rPr>
-          <w:rStyle w:val="StringTok"/>
-        </w:rPr>
-        <w:t>"positive"</w:t>
-      </w:r>
-      <w:r>
-        <w:rPr>
-          <w:rStyle w:val="NormalTok"/>
-        </w:rPr>
-        <w:t>)</w:t>
-      </w:r>
-    </w:p>
-    <w:p>
-      <w:pPr>
-        <w:pStyle w:val="3"/>
-      </w:pPr>
-      <w:bookmarkStart w:id="12" w:name="running-results-of-metpre"/>
-      <w:bookmarkEnd w:id="12"/>
-      <w:r>
-        <w:t xml:space="preserve">Running results of </w:t>
-      </w:r>
-      <w:r>
-        <w:rPr>
-          <w:i/>
-        </w:rPr>
-        <w:t>MetPre</w:t>
-      </w:r>
-    </w:p>
-    <w:p>
-      <w:pPr>
-        <w:pStyle w:val="4"/>
-        <w:jc w:val="both"/>
-      </w:pPr>
-      <w:bookmarkStart w:id="13" w:name="missing-or-zero-values-filtering.-in-the"/>
-      <w:bookmarkEnd w:id="13"/>
-      <w:r>
-        <w:t>1.</w:t>
-      </w:r>
-      <w:r>
-        <w:t xml:space="preserve"> </w:t>
-      </w:r>
-      <w:r>
-        <w:t>Missing or zero values filtering. In the missing or zero value filtering step, if there are samples which beyond the threshold you set, you should decide to filter them or not. We recommend to remove them all as Figure 3 shows.</w:t>
+      <w:bookmarkStart w:id="14" w:name="missing-or-zero-values-filtering.-in-the"/>
+      <w:bookmarkEnd w:id="14"/>
+      <w:r>
+        <w:t>1.Missing or zero values filtering. In the missing or zero value filtering step, if there are samples which beyond the threshold you set, you should decide to filter them or not. We recommend to remove all of them as Figure 3 shows.</w:t>
       </w:r>
     </w:p>
     <w:p>
@@ -1217,18 +1227,23 @@
         <w:pStyle w:val="ImageCaption"/>
       </w:pPr>
       <w:r>
-        <w:t>Figure3 Missing or zero value filtering</w:t>
+        <w:t>Figure3 Missing or ze</w:t>
+      </w:r>
+      <w:r>
+        <w:t>ro value filtering</w:t>
       </w:r>
     </w:p>
     <w:p>
       <w:pPr>
         <w:pStyle w:val="4"/>
-        <w:jc w:val="both"/>
-      </w:pPr>
-      <w:bookmarkStart w:id="14" w:name="sample-filtering.-in-the-qc-or-subject-s"/>
-      <w:bookmarkEnd w:id="14"/>
-      <w:r>
-        <w:t>2.Sample filtering. In the QC or subject sample filtering step (based on PCA), if there are samples which beyond the threshold you set, you should decide to filter them or not. We don't recommend to remove them all as Figure 4 shows, because they should be consired by combined other information.</w:t>
+      </w:pPr>
+      <w:bookmarkStart w:id="15" w:name="sample-filtering.-in-the-qc-or-subject-s"/>
+      <w:bookmarkEnd w:id="15"/>
+      <w:r>
+        <w:t>2.Sample filtering. In the QC or subject sample filtering step (based on PCA), if there are samples which beyond the threshold you set, you should decide to filter them or not. We don't recommend to remove them as Figure 4 shows, because</w:t>
+      </w:r>
+      <w:r>
+        <w:t xml:space="preserve"> they should be consired combined other information.</w:t>
       </w:r>
     </w:p>
     <w:p>
@@ -1294,10 +1309,9 @@
     <w:p>
       <w:pPr>
         <w:pStyle w:val="4"/>
-        <w:jc w:val="both"/>
-      </w:pPr>
-      <w:bookmarkStart w:id="15" w:name="output-files.-output-files-of-metpre-are"/>
-      <w:bookmarkEnd w:id="15"/>
+      </w:pPr>
+      <w:bookmarkStart w:id="16" w:name="output-files.-output-files-of-metpre-are"/>
+      <w:bookmarkEnd w:id="16"/>
       <w:r>
         <w:lastRenderedPageBreak/>
         <w:t xml:space="preserve">3.Output files. Output files of </w:t>
@@ -1315,21 +1329,22 @@
     <w:p>
       <w:pPr>
         <w:pStyle w:val="5"/>
-        <w:jc w:val="both"/>
-      </w:pPr>
-      <w:bookmarkStart w:id="16" w:name="mv-overview-2mv-filter-3zero-overview-an"/>
-      <w:bookmarkEnd w:id="16"/>
-      <w:r>
-        <w:t>(1) "1MV overview", "2MV filter", "3Zero overview" and "4Zero filter" are missing and zero values filtering information.</w:t>
+      </w:pPr>
+      <w:bookmarkStart w:id="17" w:name="mv-overview-2mv-filter-3zero-overview-an"/>
+      <w:bookmarkEnd w:id="17"/>
+      <w:r>
+        <w:t>(1) "1MV overview", "2MV filter", "3Zero overview" and "4Zero filter" are missing and zero values filtering</w:t>
+      </w:r>
+      <w:r>
+        <w:t xml:space="preserve"> information.</w:t>
       </w:r>
     </w:p>
     <w:p>
       <w:pPr>
         <w:pStyle w:val="5"/>
-        <w:jc w:val="both"/>
-      </w:pPr>
-      <w:bookmarkStart w:id="17" w:name="qc-outlier-filter-and-6subject-outlier-f"/>
-      <w:bookmarkEnd w:id="17"/>
+      </w:pPr>
+      <w:bookmarkStart w:id="18" w:name="qc-outlier-filter-and-6subject-outlier-f"/>
+      <w:bookmarkEnd w:id="18"/>
       <w:r>
         <w:t>(2) "5QC outlier filter" and "6Subject outlier filter" are sample filtering based on PCA information.</w:t>
       </w:r>
@@ -1337,73 +1352,76 @@
     <w:p>
       <w:pPr>
         <w:pStyle w:val="5"/>
-        <w:jc w:val="both"/>
-      </w:pPr>
-      <w:bookmarkStart w:id="18" w:name="normalization-result-is-the-data-normali"/>
-      <w:bookmarkEnd w:id="18"/>
-      <w:r>
-        <w:t>(5) "7Normalization result" is the data normalization information for each batch.</w:t>
+      </w:pPr>
+      <w:bookmarkStart w:id="19" w:name="normalization-result-is-the-data-normali"/>
+      <w:bookmarkEnd w:id="19"/>
+      <w:r>
+        <w:t>(3) "7Normalization result" is the data normalization information for each batch.</w:t>
       </w:r>
     </w:p>
     <w:p>
       <w:pPr>
         <w:pStyle w:val="5"/>
-        <w:jc w:val="both"/>
-      </w:pPr>
-      <w:bookmarkStart w:id="19" w:name="batch-effect-is-the-batch-effect-both-in"/>
-      <w:bookmarkEnd w:id="19"/>
-      <w:r>
-        <w:t>(6) "8Batch effect" is the batch effect both in before and after data cleaning.</w:t>
+      </w:pPr>
+      <w:bookmarkStart w:id="20" w:name="batch-effect-is-the-batch-effect-both-in"/>
+      <w:bookmarkEnd w:id="20"/>
+      <w:r>
+        <w:t>(4) "8Batch effect" is the batch effect both in before and</w:t>
+      </w:r>
+      <w:r>
+        <w:t xml:space="preserve"> after data cleaning.</w:t>
       </w:r>
     </w:p>
     <w:p>
       <w:pPr>
         <w:pStyle w:val="5"/>
-        <w:jc w:val="both"/>
-      </w:pPr>
-      <w:bookmarkStart w:id="20" w:name="metabolite-plot-is-the-scatter-plot-for-"/>
-      <w:bookmarkEnd w:id="20"/>
-      <w:r>
-        <w:t>(7) "9metabolite plot" is the scatter plot for each feature.</w:t>
+      </w:pPr>
+      <w:bookmarkStart w:id="21" w:name="metabolite-plot-is-the-scatter-plot-for-"/>
+      <w:bookmarkEnd w:id="21"/>
+      <w:r>
+        <w:t>(5) "9metabolite plot" is the scatter plot for each feature.</w:t>
       </w:r>
     </w:p>
     <w:p>
       <w:pPr>
         <w:pStyle w:val="5"/>
-        <w:jc w:val="both"/>
-      </w:pPr>
-      <w:bookmarkStart w:id="21" w:name="data-overview-is-the-overview-of-data."/>
-      <w:bookmarkEnd w:id="21"/>
-      <w:r>
-        <w:t>(8) "10Data overview" is the overview of data.</w:t>
+      </w:pPr>
+      <w:bookmarkStart w:id="22" w:name="data-overview-is-the-overview-of-data."/>
+      <w:bookmarkEnd w:id="22"/>
+      <w:r>
+        <w:t>(6) "10Data overview" is the overview of data.</w:t>
       </w:r>
     </w:p>
     <w:p>
       <w:pPr>
         <w:pStyle w:val="5"/>
-        <w:jc w:val="both"/>
-      </w:pPr>
-      <w:bookmarkStart w:id="22" w:name="rsd-overview-is-the-rsd-distribution-for"/>
-      <w:bookmarkEnd w:id="22"/>
-      <w:r>
-        <w:t>(9) "11RSD overview" is the RSD distribution for each batch both before and after data cleaning.</w:t>
+      </w:pPr>
+      <w:bookmarkStart w:id="23" w:name="rsd-overview-is-the-rsd-distribution-for"/>
+      <w:bookmarkEnd w:id="23"/>
+      <w:r>
+        <w:t>(7) "11RSD overview" is the RSD distribution for each batch both before and after data cleaning.</w:t>
       </w:r>
     </w:p>
     <w:p>
       <w:pPr>
         <w:pStyle w:val="5"/>
-        <w:jc w:val="both"/>
-      </w:pPr>
-      <w:bookmarkStart w:id="23" w:name="data_after_pre.csv-qc.info.csv-and-subje"/>
-      <w:bookmarkEnd w:id="23"/>
-      <w:r>
-        <w:t xml:space="preserve">(10) </w:t>
+      </w:pPr>
+      <w:bookmarkStart w:id="24" w:name="data_after_pre.csv-qc.info.csv-and-subje"/>
+      <w:bookmarkEnd w:id="24"/>
+      <w:r>
+        <w:t xml:space="preserve">(8) </w:t>
       </w:r>
       <w:r>
         <w:rPr>
           <w:b/>
         </w:rPr>
-        <w:t>"data_after_pre.csv", "qc.info.csv" and "subject.info"</w:t>
+        <w:t>"data_after_pre.csv", "qc</w:t>
+      </w:r>
+      <w:r>
+        <w:rPr>
+          <w:b/>
+        </w:rPr>
+        <w:t>.info.csv" and "subject.info"</w:t>
       </w:r>
       <w:r>
         <w:t xml:space="preserve"> are the data and sample information after data cleaning.</w:t>
@@ -1412,16 +1430,14 @@
     <w:p>
       <w:pPr>
         <w:pStyle w:val="5"/>
-        <w:jc w:val="both"/>
-      </w:pPr>
-      <w:r>
-        <w:t>(11) "intermediate" is the intermediate data during processing.</w:t>
+      </w:pPr>
+      <w:r>
+        <w:t>(9) "intermediate" is the intermediate data during processing.</w:t>
       </w:r>
     </w:p>
     <w:p>
       <w:pPr>
         <w:pStyle w:val="FigurewithCaption"/>
-        <w:jc w:val="center"/>
       </w:pPr>
       <w:r>
         <w:rPr>
@@ -1430,8 +1446,8 @@
         </w:rPr>
         <w:drawing>
           <wp:inline distT="0" distB="0" distL="0" distR="0">
-            <wp:extent cx="5980176" cy="3986784"/>
-            <wp:effectExtent l="0" t="0" r="1905" b="0"/>
+            <wp:extent cx="3810000" cy="2540000"/>
+            <wp:effectExtent l="0" t="0" r="0" b="0"/>
             <wp:docPr id="5" name="Picture" descr="Figure5 Output files of MetPre"/>
             <wp:cNvGraphicFramePr/>
             <a:graphic xmlns:a="http://schemas.openxmlformats.org/drawingml/2006/main">
@@ -1452,7 +1468,7 @@
                   <pic:spPr bwMode="auto">
                     <a:xfrm>
                       <a:off x="0" y="0"/>
-                      <a:ext cx="6005822" cy="4003881"/>
+                      <a:ext cx="3810000" cy="2540000"/>
                     </a:xfrm>
                     <a:prstGeom prst="rect">
                       <a:avLst/>
@@ -1476,17 +1492,19 @@
         <w:pStyle w:val="ImageCaption"/>
       </w:pPr>
       <w:r>
-        <w:t>Figure5 Output files of MetPre</w:t>
+        <w:t xml:space="preserve">Figure5 Output files of </w:t>
+      </w:r>
+      <w:r>
+        <w:t>MetPre</w:t>
       </w:r>
     </w:p>
     <w:p>
       <w:pPr>
         <w:pStyle w:val="2"/>
       </w:pPr>
-      <w:bookmarkStart w:id="24" w:name="statistical-analysis"/>
-      <w:bookmarkEnd w:id="24"/>
-      <w:r>
-        <w:lastRenderedPageBreak/>
+      <w:bookmarkStart w:id="25" w:name="statistical-analysis"/>
+      <w:bookmarkEnd w:id="25"/>
+      <w:r>
         <w:t>Statistical analysis</w:t>
       </w:r>
     </w:p>
@@ -1500,12 +1518,15 @@
     <w:p>
       <w:pPr>
         <w:pStyle w:val="3"/>
-        <w:jc w:val="both"/>
-      </w:pPr>
-      <w:bookmarkStart w:id="25" w:name="data-statistical-is-integrated-as-a-func"/>
-      <w:bookmarkEnd w:id="25"/>
-      <w:r>
-        <w:t xml:space="preserve">Data statistical is integrated as a function named as </w:t>
+      </w:pPr>
+      <w:bookmarkStart w:id="26" w:name="data-statistical-is-integrated-as-a-func"/>
+      <w:bookmarkEnd w:id="26"/>
+      <w:r>
+        <w:lastRenderedPageBreak/>
+        <w:t>Data statistical is integrated as a function named</w:t>
+      </w:r>
+      <w:r>
+        <w:t xml:space="preserve"> as </w:t>
       </w:r>
       <w:r>
         <w:rPr>
@@ -1523,7 +1544,10 @@
         <w:t>MetCleaning</w:t>
       </w:r>
       <w:r>
-        <w:t xml:space="preserve">. We use the demo data as the example. Please note that now </w:t>
+        <w:t xml:space="preserve">. We use the demo data as the example. </w:t>
+      </w:r>
+      <w:r>
+        <w:t xml:space="preserve">Please note that now </w:t>
       </w:r>
       <w:r>
         <w:rPr>
@@ -1532,15 +1556,18 @@
         <w:t>MetStat</w:t>
       </w:r>
       <w:r>
-        <w:t xml:space="preserve"> can only process two class data. Copy the code below and paste in you R console.</w:t>
+        <w:t xml:space="preserve"> can only process two class data.</w:t>
+      </w:r>
+      <w:r>
+        <w:t xml:space="preserve"> Copy the code below and paste in you R console.</w:t>
       </w:r>
     </w:p>
     <w:p>
       <w:pPr>
         <w:pStyle w:val="4"/>
       </w:pPr>
-      <w:bookmarkStart w:id="26" w:name="code-4-demo-data-of-metstat"/>
-      <w:bookmarkEnd w:id="26"/>
+      <w:bookmarkStart w:id="27" w:name="code-4-demo-data-of-metstat"/>
+      <w:bookmarkEnd w:id="27"/>
       <w:r>
         <w:t xml:space="preserve">code 4: Demo data of </w:t>
       </w:r>
@@ -1571,138 +1598,220 @@
         <w:rPr>
           <w:rStyle w:val="StringTok"/>
         </w:rPr>
-        <w:t>"met.data.after.pre, package = "</w:t>
-      </w:r>
-      <w:r>
-        <w:rPr>
-          <w:rStyle w:val="NormalTok"/>
-        </w:rPr>
-        <w:t>MetCleaning</w:t>
+        <w:t>"met.data.after.pre"</w:t>
+      </w:r>
+      <w:r>
+        <w:rPr>
+          <w:rStyle w:val="NormalTok"/>
+        </w:rPr>
+        <w:t xml:space="preserve">, </w:t>
+      </w:r>
+      <w:r>
+        <w:rPr>
+          <w:rStyle w:val="DataTypeTok"/>
+        </w:rPr>
+        <w:t>package =</w:t>
+      </w:r>
+      <w:r>
+        <w:rPr>
+          <w:rStyle w:val="NormalTok"/>
+        </w:rPr>
+        <w:t xml:space="preserve"> </w:t>
       </w:r>
       <w:r>
         <w:rPr>
           <w:rStyle w:val="StringTok"/>
         </w:rPr>
-        <w:t>")</w:t>
+        <w:t>"MetCleaning"</w:t>
+      </w:r>
+      <w:r>
+        <w:rPr>
+          <w:rStyle w:val="NormalTok"/>
+        </w:rPr>
+        <w:t>)</w:t>
       </w:r>
       <w:r>
         <w:br/>
       </w:r>
       <w:r>
         <w:rPr>
+          <w:rStyle w:val="KeywordTok"/>
+        </w:rPr>
+        <w:t>data</w:t>
+      </w:r>
+      <w:r>
+        <w:rPr>
+          <w:rStyle w:val="NormalTok"/>
+        </w:rPr>
+        <w:t xml:space="preserve">(new.group, </w:t>
+      </w:r>
+      <w:r>
+        <w:rPr>
+          <w:rStyle w:val="DataTypeTok"/>
+        </w:rPr>
+        <w:t>package =</w:t>
+      </w:r>
+      <w:r>
+        <w:rPr>
+          <w:rStyle w:val="NormalTok"/>
+        </w:rPr>
+        <w:t xml:space="preserve"> </w:t>
+      </w:r>
+      <w:r>
+        <w:rPr>
           <w:rStyle w:val="StringTok"/>
         </w:rPr>
-        <w:t>data(new.group, package = "</w:t>
-      </w:r>
-      <w:r>
-        <w:rPr>
-          <w:rStyle w:val="NormalTok"/>
-        </w:rPr>
-        <w:t>MetCleaning</w:t>
+        <w:t>"MetCleaning"</w:t>
+      </w:r>
+      <w:r>
+        <w:rPr>
+          <w:rStyle w:val="NormalTok"/>
+        </w:rPr>
+        <w:t>)</w:t>
+      </w:r>
+      <w:r>
+        <w:br/>
+      </w:r>
+      <w:r>
+        <w:rPr>
+          <w:rStyle w:val="NormalTok"/>
+        </w:rPr>
+        <w:t>##create a folder for MetStat demo</w:t>
+      </w:r>
+      <w:r>
+        <w:br/>
+      </w:r>
+      <w:r>
+        <w:rPr>
+          <w:rStyle w:val="KeywordTok"/>
+        </w:rPr>
+        <w:t>dir.create</w:t>
+      </w:r>
+      <w:r>
+        <w:rPr>
+          <w:rStyle w:val="NormalTok"/>
+        </w:rPr>
+        <w:t>(</w:t>
       </w:r>
       <w:r>
         <w:rPr>
           <w:rStyle w:val="StringTok"/>
         </w:rPr>
-        <w:t>")</w:t>
+        <w:t>"Demo for MetStat"</w:t>
+      </w:r>
+      <w:r>
+        <w:rPr>
+          <w:rStyle w:val="NormalTok"/>
+        </w:rPr>
+        <w:t>)</w:t>
       </w:r>
       <w:r>
         <w:br/>
       </w:r>
       <w:r>
         <w:rPr>
+          <w:rStyle w:val="KeywordTok"/>
+        </w:rPr>
+        <w:t>setwd</w:t>
+      </w:r>
+      <w:r>
+        <w:rPr>
+          <w:rStyle w:val="NormalTok"/>
+        </w:rPr>
+        <w:t>(</w:t>
+      </w:r>
+      <w:r>
+        <w:rPr>
           <w:rStyle w:val="StringTok"/>
         </w:rPr>
-        <w:t>##create a folder for MetStat demo</w:t>
+        <w:t>"Demo for MetStat"</w:t>
+      </w:r>
+      <w:r>
+        <w:rPr>
+          <w:rStyle w:val="NormalTok"/>
+        </w:rPr>
+        <w:t>)</w:t>
       </w:r>
       <w:r>
         <w:br/>
       </w:r>
       <w:r>
         <w:rPr>
+          <w:rStyle w:val="NormalTok"/>
+        </w:rPr>
+        <w:t>## export the demo data as csv</w:t>
+      </w:r>
+      <w:r>
+        <w:br/>
+      </w:r>
+      <w:r>
+        <w:rPr>
+          <w:rStyle w:val="KeywordTok"/>
+        </w:rPr>
+        <w:t>write.csv</w:t>
+      </w:r>
+      <w:r>
+        <w:rPr>
+          <w:rStyle w:val="NormalTok"/>
+        </w:rPr>
+        <w:t xml:space="preserve">(new.group, </w:t>
+      </w:r>
+      <w:r>
+        <w:rPr>
           <w:rStyle w:val="StringTok"/>
         </w:rPr>
-        <w:t>dir.create("</w:t>
-      </w:r>
-      <w:r>
-        <w:rPr>
-          <w:rStyle w:val="NormalTok"/>
-        </w:rPr>
-        <w:t>Demo for MetStat</w:t>
-      </w:r>
-      <w:r>
-        <w:rPr>
-          <w:rStyle w:val="StringTok"/>
-        </w:rPr>
-        <w:t>")</w:t>
-      </w:r>
-      <w:r>
-        <w:br/>
-      </w:r>
-      <w:r>
-        <w:rPr>
-          <w:rStyle w:val="StringTok"/>
-        </w:rPr>
-        <w:t>setwd("</w:t>
-      </w:r>
-      <w:r>
-        <w:rPr>
-          <w:rStyle w:val="NormalTok"/>
-        </w:rPr>
-        <w:t>Demo for MetStat</w:t>
-      </w:r>
-      <w:r>
-        <w:rPr>
-          <w:rStyle w:val="StringTok"/>
-        </w:rPr>
-        <w:t>")</w:t>
-      </w:r>
-      <w:r>
-        <w:br/>
-      </w:r>
-      <w:r>
-        <w:rPr>
-          <w:rStyle w:val="StringTok"/>
-        </w:rPr>
-        <w:t>## export the demo data as csv</w:t>
-      </w:r>
-      <w:r>
-        <w:br/>
-      </w:r>
-      <w:r>
-        <w:rPr>
-          <w:rStyle w:val="StringTok"/>
-        </w:rPr>
-        <w:t>write.csv(new.group, "</w:t>
-      </w:r>
-      <w:r>
-        <w:rPr>
-          <w:rStyle w:val="NormalTok"/>
-        </w:rPr>
-        <w:t>new.group.csv</w:t>
-      </w:r>
-      <w:r>
-        <w:rPr>
-          <w:rStyle w:val="StringTok"/>
-        </w:rPr>
-        <w:t>", row.names = FALSE)</w:t>
+        <w:t>"new.group.csv"</w:t>
+      </w:r>
+      <w:r>
+        <w:rPr>
+          <w:rStyle w:val="NormalTok"/>
+        </w:rPr>
+        <w:t xml:space="preserve">, </w:t>
+      </w:r>
+      <w:r>
+        <w:rPr>
+          <w:rStyle w:val="DataTypeTok"/>
+        </w:rPr>
+        <w:t>row.names =</w:t>
+      </w:r>
+      <w:r>
+        <w:rPr>
+          <w:rStyle w:val="NormalTok"/>
+        </w:rPr>
+        <w:t xml:space="preserve"> </w:t>
+      </w:r>
+      <w:r>
+        <w:rPr>
+          <w:rStyle w:val="OtherTok"/>
+        </w:rPr>
+        <w:t>FALSE</w:t>
+      </w:r>
+      <w:r>
+        <w:rPr>
+          <w:rStyle w:val="NormalTok"/>
+        </w:rPr>
+        <w:t>)</w:t>
       </w:r>
     </w:p>
     <w:p>
       <w:pPr>
         <w:pStyle w:val="3"/>
-        <w:jc w:val="both"/>
-      </w:pPr>
-      <w:bookmarkStart w:id="27" w:name="the-demo-data-have-been-added-in-your-wo"/>
-      <w:bookmarkEnd w:id="27"/>
-      <w:r>
-        <w:t>The demo data have been added in your work directory. "new.group.csv" is a sample.information which has been changed the group information you want to use for statistical analysis. For the sample which you don't want to use them for statistical analysis, you can set they group information as NA like Figure 6 shows.</w:t>
+      </w:pPr>
+      <w:bookmarkStart w:id="28" w:name="the-demo-data-have-been-added-in-your-wo"/>
+      <w:bookmarkEnd w:id="28"/>
+      <w:r>
+        <w:t>The demo data have been added in yo</w:t>
+      </w:r>
+      <w:r>
+        <w:t>ur work directory. "new.group.csv" is a sample.information which has been changed the group information you want to use for statistical analysis. For the sample which you don't want to use them for statistical analysis, you can set they group information a</w:t>
+      </w:r>
+      <w:r>
+        <w:t>s NA like Figure 6 shows.</w:t>
       </w:r>
     </w:p>
     <w:p>
       <w:pPr>
         <w:pStyle w:val="FigurewithCaption"/>
-        <w:jc w:val="center"/>
       </w:pPr>
       <w:r>
         <w:rPr>
@@ -1711,8 +1820,8 @@
         </w:rPr>
         <w:drawing>
           <wp:inline distT="0" distB="0" distL="0" distR="0">
-            <wp:extent cx="5255972" cy="3503981"/>
-            <wp:effectExtent l="0" t="0" r="1905" b="1270"/>
+            <wp:extent cx="3810000" cy="2540000"/>
+            <wp:effectExtent l="0" t="0" r="0" b="0"/>
             <wp:docPr id="6" name="Picture" descr="Figure6 new group information"/>
             <wp:cNvGraphicFramePr/>
             <a:graphic xmlns:a="http://schemas.openxmlformats.org/drawingml/2006/main">
@@ -1733,7 +1842,7 @@
                   <pic:spPr bwMode="auto">
                     <a:xfrm>
                       <a:off x="0" y="0"/>
-                      <a:ext cx="5297887" cy="3531924"/>
+                      <a:ext cx="3810000" cy="2540000"/>
                     </a:xfrm>
                     <a:prstGeom prst="rect">
                       <a:avLst/>
@@ -1764,11 +1873,80 @@
       <w:pPr>
         <w:pStyle w:val="4"/>
       </w:pPr>
-      <w:bookmarkStart w:id="28" w:name="code-5-running-of-metstat"/>
-      <w:bookmarkEnd w:id="28"/>
+      <w:bookmarkStart w:id="29" w:name="code-5-running-of-metstat"/>
+      <w:bookmarkEnd w:id="29"/>
+      <w:r>
+        <w:t xml:space="preserve">code 5: Running of </w:t>
+      </w:r>
+      <w:r>
+        <w:rPr>
+          <w:i/>
+        </w:rPr>
+        <w:t>MetStat</w:t>
+      </w:r>
+    </w:p>
+    <w:p>
+      <w:pPr>
+        <w:pStyle w:val="SourceCode"/>
+      </w:pPr>
+      <w:r>
+        <w:rPr>
+          <w:rStyle w:val="KeywordTok"/>
+        </w:rPr>
+        <w:t>MetStat</w:t>
+      </w:r>
+      <w:r>
+        <w:rPr>
+          <w:rStyle w:val="NormalTok"/>
+        </w:rPr>
+        <w:t>(</w:t>
+      </w:r>
+      <w:r>
+        <w:rPr>
+          <w:rStyle w:val="DataTypeTok"/>
+        </w:rPr>
+        <w:t>MetFlowData =</w:t>
+      </w:r>
+      <w:r>
+        <w:rPr>
+          <w:rStyle w:val="NormalTok"/>
+        </w:rPr>
+        <w:t xml:space="preserve"> met.data.after.pre, </w:t>
+      </w:r>
+      <w:r>
+        <w:rPr>
+          <w:rStyle w:val="DataTypeTok"/>
+        </w:rPr>
+        <w:t>new.group =</w:t>
+      </w:r>
+      <w:r>
+        <w:rPr>
+          <w:rStyle w:val="NormalTok"/>
+        </w:rPr>
+        <w:t xml:space="preserve"> </w:t>
+      </w:r>
+      <w:r>
+        <w:rPr>
+          <w:rStyle w:val="OtherTok"/>
+        </w:rPr>
+        <w:t>TRUE</w:t>
+      </w:r>
+      <w:r>
+        <w:rPr>
+          <w:rStyle w:val="NormalTok"/>
+        </w:rPr>
+        <w:t>)</w:t>
+      </w:r>
+    </w:p>
+    <w:p>
+      <w:pPr>
+        <w:pStyle w:val="3"/>
+      </w:pPr>
+      <w:bookmarkStart w:id="30" w:name="running-results-of-metstat"/>
+      <w:bookmarkEnd w:id="30"/>
       <w:r>
         <w:lastRenderedPageBreak/>
-        <w:t xml:space="preserve">code 5: Running of </w:t>
+        <w:t xml:space="preserve">Running results of </w:t>
       </w:r>
       <w:r>
         <w:rPr>
@@ -1779,79 +1957,10 @@
     </w:p>
     <w:p>
       <w:pPr>
-        <w:pStyle w:val="SourceCode"/>
-      </w:pPr>
-      <w:r>
-        <w:rPr>
-          <w:rStyle w:val="KeywordTok"/>
-        </w:rPr>
-        <w:t>MetStat</w:t>
-      </w:r>
-      <w:r>
-        <w:rPr>
-          <w:rStyle w:val="NormalTok"/>
-        </w:rPr>
-        <w:t>(</w:t>
-      </w:r>
-      <w:r>
-        <w:rPr>
-          <w:rStyle w:val="DataTypeTok"/>
-        </w:rPr>
-        <w:t>MetFlowData =</w:t>
-      </w:r>
-      <w:r>
-        <w:rPr>
-          <w:rStyle w:val="NormalTok"/>
-        </w:rPr>
-        <w:t xml:space="preserve"> met.data.after.pre, </w:t>
-      </w:r>
-      <w:r>
-        <w:rPr>
-          <w:rStyle w:val="DataTypeTok"/>
-        </w:rPr>
-        <w:t>new.group =</w:t>
-      </w:r>
-      <w:r>
-        <w:rPr>
-          <w:rStyle w:val="NormalTok"/>
-        </w:rPr>
-        <w:t xml:space="preserve"> </w:t>
-      </w:r>
-      <w:r>
-        <w:rPr>
-          <w:rStyle w:val="OtherTok"/>
-        </w:rPr>
-        <w:t>TRUE</w:t>
-      </w:r>
-      <w:r>
-        <w:rPr>
-          <w:rStyle w:val="NormalTok"/>
-        </w:rPr>
-        <w:t>)</w:t>
-      </w:r>
-    </w:p>
-    <w:p>
-      <w:pPr>
-        <w:pStyle w:val="3"/>
-      </w:pPr>
-      <w:bookmarkStart w:id="29" w:name="running-results-of-metstat"/>
-      <w:bookmarkEnd w:id="29"/>
-      <w:r>
-        <w:t xml:space="preserve">Running results of </w:t>
-      </w:r>
-      <w:r>
-        <w:rPr>
-          <w:i/>
-        </w:rPr>
-        <w:t>MetStat</w:t>
-      </w:r>
-    </w:p>
-    <w:p>
-      <w:pPr>
         <w:pStyle w:val="4"/>
       </w:pPr>
-      <w:bookmarkStart w:id="30" w:name="sample-removing.-firstly-you-need-to-con"/>
-      <w:bookmarkEnd w:id="30"/>
+      <w:bookmarkStart w:id="31" w:name="sample-removing.-firstly-you-need-to-con"/>
+      <w:bookmarkEnd w:id="31"/>
       <w:r>
         <w:t>1.Sample removing. Firstly, you need to confirm the samples which you want to remove form dataset as Figure 7 shows.</w:t>
       </w:r>
@@ -1919,18 +2028,22 @@
     <w:p>
       <w:pPr>
         <w:pStyle w:val="4"/>
-        <w:jc w:val="both"/>
-      </w:pPr>
-      <w:bookmarkStart w:id="31" w:name="number-of-component-selection-in-pls-da-"/>
-      <w:bookmarkEnd w:id="31"/>
-      <w:r>
-        <w:t>2.Number of component selection in PLS-DA analysis. In PLS-DA analysis, you should manually select the best choice of the number of component. When the Console show "How many comps do you want to see?", you can type 10 and enter "Enter" key. Then a MSE plot is showing, and the best number of component is the one has the smallest CV values. So type the number (in this example is 4) and enter "Enter" key.</w:t>
+      </w:pPr>
+      <w:bookmarkStart w:id="32" w:name="number-of-component-selection-in-pls-da-"/>
+      <w:bookmarkEnd w:id="32"/>
+      <w:r>
+        <w:t>2.Number of component selection in PLS-DA analysis. In PLS-DA analysis, you should manually select t</w:t>
+      </w:r>
+      <w:r>
+        <w:t>he best choice of the number of component. When the Console show "How many comps do you want to see?", you can type 10 and enter "Enter" key. Then a MSE plot is showing, and the best number of component is the one has the smallest CV values. So type the nu</w:t>
+      </w:r>
+      <w:r>
+        <w:t>mber (in this example is 4) and enter "Enter" key.</w:t>
       </w:r>
     </w:p>
     <w:p>
       <w:pPr>
         <w:pStyle w:val="FigurewithCaption"/>
-        <w:jc w:val="center"/>
       </w:pPr>
       <w:r>
         <w:rPr>
@@ -1939,7 +2052,7 @@
         </w:rPr>
         <w:drawing>
           <wp:inline distT="0" distB="0" distL="0" distR="0">
-            <wp:extent cx="5054803" cy="3855110"/>
+            <wp:extent cx="3810000" cy="2540000"/>
             <wp:effectExtent l="0" t="0" r="0" b="0"/>
             <wp:docPr id="8" name="Picture" descr="Figure8 Number of component selction in PLS-DA analysis"/>
             <wp:cNvGraphicFramePr/>
@@ -1961,7 +2074,7 @@
                   <pic:spPr bwMode="auto">
                     <a:xfrm>
                       <a:off x="0" y="0"/>
-                      <a:ext cx="5113974" cy="3900238"/>
+                      <a:ext cx="3810000" cy="2540000"/>
                     </a:xfrm>
                     <a:prstGeom prst="rect">
                       <a:avLst/>
@@ -1991,10 +2104,9 @@
     <w:p>
       <w:pPr>
         <w:pStyle w:val="4"/>
-        <w:jc w:val="both"/>
-      </w:pPr>
-      <w:bookmarkStart w:id="32" w:name="output-files.-output-files-of-metstat-ar"/>
-      <w:bookmarkEnd w:id="32"/>
+      </w:pPr>
+      <w:bookmarkStart w:id="33" w:name="output-files.-output-files-of-metstat-ar"/>
+      <w:bookmarkEnd w:id="33"/>
       <w:r>
         <w:lastRenderedPageBreak/>
         <w:t xml:space="preserve">3.Output files. Output files of </w:t>
@@ -2012,10 +2124,9 @@
     <w:p>
       <w:pPr>
         <w:pStyle w:val="5"/>
-        <w:jc w:val="both"/>
-      </w:pPr>
-      <w:bookmarkStart w:id="33" w:name="pca-analysis-is-the-pca-score-plot."/>
-      <w:bookmarkEnd w:id="33"/>
+      </w:pPr>
+      <w:bookmarkStart w:id="34" w:name="pca-analysis-is-the-pca-score-plot."/>
+      <w:bookmarkEnd w:id="34"/>
       <w:r>
         <w:t>(1) "12PCA analysis" is the PCA score plot.</w:t>
       </w:r>
@@ -2023,31 +2134,29 @@
     <w:p>
       <w:pPr>
         <w:pStyle w:val="5"/>
-        <w:jc w:val="both"/>
-      </w:pPr>
-      <w:bookmarkStart w:id="34" w:name="pls-analysis-contains-the-pls-da-results"/>
-      <w:bookmarkEnd w:id="34"/>
-      <w:r>
-        <w:t>(2) "13PLS analysis" contains the PLS-DA results.</w:t>
+      </w:pPr>
+      <w:bookmarkStart w:id="35" w:name="pls-analysis-contains-the-pls-da-results"/>
+      <w:bookmarkEnd w:id="35"/>
+      <w:r>
+        <w:t>(2) "13PLS analysis" contains the</w:t>
+      </w:r>
+      <w:r>
+        <w:t xml:space="preserve"> PLS-DA results.</w:t>
       </w:r>
     </w:p>
     <w:p>
       <w:pPr>
         <w:pStyle w:val="5"/>
-        <w:jc w:val="both"/>
-      </w:pPr>
-      <w:bookmarkStart w:id="35" w:name="heatmap-is-the-heatmap."/>
-      <w:bookmarkEnd w:id="35"/>
+      </w:pPr>
+      <w:bookmarkStart w:id="36" w:name="heatmap-is-the-heatmap."/>
+      <w:bookmarkEnd w:id="36"/>
       <w:r>
         <w:t>(5) "14heatmap" is the heatmap.</w:t>
       </w:r>
-      <w:bookmarkStart w:id="36" w:name="_GoBack"/>
-      <w:bookmarkEnd w:id="36"/>
     </w:p>
     <w:p>
       <w:pPr>
         <w:pStyle w:val="5"/>
-        <w:jc w:val="both"/>
       </w:pPr>
       <w:bookmarkStart w:id="37" w:name="marker-selection-contains-the-informatio"/>
       <w:bookmarkEnd w:id="37"/>
@@ -2058,7 +2167,6 @@
     <w:p>
       <w:pPr>
         <w:pStyle w:val="5"/>
-        <w:jc w:val="both"/>
       </w:pPr>
       <w:bookmarkStart w:id="38" w:name="data_after_stat.csv-qc.info.csv-and-subj"/>
       <w:bookmarkEnd w:id="38"/>
@@ -2072,13 +2180,15 @@
         <w:t>"data_after_stat.csv", "qc.info.csv" and "subject.info"</w:t>
       </w:r>
       <w:r>
-        <w:t xml:space="preserve"> are the data and sample information after statistical analysis.</w:t>
+        <w:t xml:space="preserve"> </w:t>
+      </w:r>
+      <w:r>
+        <w:t>are the data and sample information after statistical analysis.</w:t>
       </w:r>
     </w:p>
     <w:p>
       <w:pPr>
         <w:pStyle w:val="5"/>
-        <w:jc w:val="both"/>
       </w:pPr>
       <w:bookmarkStart w:id="39" w:name="intermediate-is-the-intermediate-data-du"/>
       <w:bookmarkEnd w:id="39"/>
@@ -2089,7 +2199,6 @@
     <w:p>
       <w:pPr>
         <w:pStyle w:val="FigurewithCaption"/>
-        <w:jc w:val="center"/>
       </w:pPr>
       <w:r>
         <w:rPr>
@@ -2098,8 +2207,8 @@
         </w:rPr>
         <w:drawing>
           <wp:inline distT="0" distB="0" distL="0" distR="0">
-            <wp:extent cx="5383987" cy="4323283"/>
-            <wp:effectExtent l="0" t="0" r="7620" b="1270"/>
+            <wp:extent cx="3810000" cy="2540000"/>
+            <wp:effectExtent l="0" t="0" r="0" b="0"/>
             <wp:docPr id="9" name="Picture" descr="Figure9 Output files of MetStat"/>
             <wp:cNvGraphicFramePr/>
             <a:graphic xmlns:a="http://schemas.openxmlformats.org/drawingml/2006/main">
@@ -2120,7 +2229,7 @@
                   <pic:spPr bwMode="auto">
                     <a:xfrm>
                       <a:off x="0" y="0"/>
-                      <a:ext cx="5429194" cy="4359584"/>
+                      <a:ext cx="3810000" cy="2540000"/>
                     </a:xfrm>
                     <a:prstGeom prst="rect">
                       <a:avLst/>
@@ -2144,7 +2253,10 @@
         <w:pStyle w:val="ImageCaption"/>
       </w:pPr>
       <w:r>
-        <w:t>Figure9 Output files of MetStat</w:t>
+        <w:t xml:space="preserve">Figure9 Output files of </w:t>
+      </w:r>
+      <w:r>
+        <w:t>MetStat</w:t>
       </w:r>
     </w:p>
     <w:sectPr>
@@ -2203,9 +2315,9 @@
 <file path=word/numbering.xml><?xml version="1.0" encoding="utf-8"?>
 <w:numbering xmlns:wpc="http://schemas.microsoft.com/office/word/2010/wordprocessingCanvas" xmlns:mc="http://schemas.openxmlformats.org/markup-compatibility/2006" xmlns:o="urn:schemas-microsoft-com:office:office" xmlns:r="http://schemas.openxmlformats.org/officeDocument/2006/relationships" xmlns:m="http://schemas.openxmlformats.org/officeDocument/2006/math" xmlns:v="urn:schemas-microsoft-com:vml" xmlns:wp14="http://schemas.microsoft.com/office/word/2010/wordprocessingDrawing" xmlns:wp="http://schemas.openxmlformats.org/drawingml/2006/wordprocessingDrawing" xmlns:w10="urn:schemas-microsoft-com:office:word" xmlns:w="http://schemas.openxmlformats.org/wordprocessingml/2006/main" xmlns:w14="http://schemas.microsoft.com/office/word/2010/wordml" xmlns:w15="http://schemas.microsoft.com/office/word/2012/wordml" xmlns:wpg="http://schemas.microsoft.com/office/word/2010/wordprocessingGroup" xmlns:wpi="http://schemas.microsoft.com/office/word/2010/wordprocessingInk" xmlns:wne="http://schemas.microsoft.com/office/word/2006/wordml" xmlns:wps="http://schemas.microsoft.com/office/word/2010/wordprocessingShape" mc:Ignorable="w14 w15 wp14">
   <w:abstractNum w:abstractNumId="0" w15:restartNumberingAfterBreak="0">
-    <w:nsid w:val="D80EC848"/>
+    <w:nsid w:val="E17F69BA"/>
     <w:multiLevelType w:val="multilevel"/>
-    <w:tmpl w:val="A0709538"/>
+    <w:tmpl w:val="BF56C604"/>
     <w:lvl w:ilvl="0">
       <w:numFmt w:val="bullet"/>
       <w:lvlText w:val=" "/>
@@ -2295,9 +2407,9 @@
     </w:lvl>
   </w:abstractNum>
   <w:abstractNum w:abstractNumId="1" w15:restartNumberingAfterBreak="0">
-    <w:nsid w:val="E17F69BA"/>
+    <w:nsid w:val="F49DE0CB"/>
     <w:multiLevelType w:val="multilevel"/>
-    <w:tmpl w:val="0C36C1B4"/>
+    <w:tmpl w:val="00BEBADA"/>
     <w:lvl w:ilvl="0">
       <w:numFmt w:val="bullet"/>
       <w:lvlText w:val=" "/>
@@ -2387,10 +2499,10 @@
     </w:lvl>
   </w:abstractNum>
   <w:num w:numId="1">
-    <w:abstractNumId w:val="1"/>
+    <w:abstractNumId w:val="0"/>
   </w:num>
   <w:num w:numId="2">
-    <w:abstractNumId w:val="0"/>
+    <w:abstractNumId w:val="1"/>
   </w:num>
 </w:numbering>
 </file>
@@ -2551,13 +2663,6 @@
     <w:lsdException w:name="Medium Shading 2"/>
     <w:lsdException w:name="Medium List 1"/>
     <w:lsdException w:name="Medium List 2"/>
-    <w:lsdException w:name="Medium Grid 1"/>
-    <w:lsdException w:name="Medium Grid 2"/>
-    <w:lsdException w:name="Medium Grid 3"/>
-    <w:lsdException w:name="Dark List"/>
-    <w:lsdException w:name="Colorful Shading"/>
-    <w:lsdException w:name="Colorful List"/>
-    <w:lsdException w:name="Colorful Grid"/>
     <w:lsdException w:name="Light Shading Accent 1"/>
     <w:lsdException w:name="Light List Accent 1"/>
     <w:lsdException w:name="Light Grid Accent 1"/>
@@ -3437,66 +3542,6 @@
       <w:rFonts w:ascii="Consolas" w:hAnsi="Consolas"/>
       <w:sz w:val="22"/>
       <w:shd w:val="clear" w:color="auto" w:fill="F8F8F8"/>
-    </w:rPr>
-  </w:style>
-  <w:style w:type="paragraph" w:styleId="ad">
-    <w:name w:val="header"/>
-    <w:basedOn w:val="a"/>
-    <w:link w:val="Char0"/>
-    <w:unhideWhenUsed/>
-    <w:rsid w:val="00042E28"/>
-    <w:pPr>
-      <w:pBdr>
-        <w:bottom w:val="single" w:sz="6" w:space="1" w:color="auto"/>
-      </w:pBdr>
-      <w:tabs>
-        <w:tab w:val="center" w:pos="4153"/>
-        <w:tab w:val="right" w:pos="8306"/>
-      </w:tabs>
-      <w:snapToGrid w:val="0"/>
-      <w:jc w:val="center"/>
-    </w:pPr>
-    <w:rPr>
-      <w:sz w:val="18"/>
-      <w:szCs w:val="18"/>
-    </w:rPr>
-  </w:style>
-  <w:style w:type="character" w:customStyle="1" w:styleId="Char0">
-    <w:name w:val="页眉 Char"/>
-    <w:basedOn w:val="a1"/>
-    <w:link w:val="ad"/>
-    <w:rsid w:val="00042E28"/>
-    <w:rPr>
-      <w:sz w:val="18"/>
-      <w:szCs w:val="18"/>
-    </w:rPr>
-  </w:style>
-  <w:style w:type="paragraph" w:styleId="ae">
-    <w:name w:val="footer"/>
-    <w:basedOn w:val="a"/>
-    <w:link w:val="Char1"/>
-    <w:unhideWhenUsed/>
-    <w:rsid w:val="00042E28"/>
-    <w:pPr>
-      <w:tabs>
-        <w:tab w:val="center" w:pos="4153"/>
-        <w:tab w:val="right" w:pos="8306"/>
-      </w:tabs>
-      <w:snapToGrid w:val="0"/>
-    </w:pPr>
-    <w:rPr>
-      <w:sz w:val="18"/>
-      <w:szCs w:val="18"/>
-    </w:rPr>
-  </w:style>
-  <w:style w:type="character" w:customStyle="1" w:styleId="Char1">
-    <w:name w:val="页脚 Char"/>
-    <w:basedOn w:val="a1"/>
-    <w:link w:val="ae"/>
-    <w:rsid w:val="00042E28"/>
-    <w:rPr>
-      <w:sz w:val="18"/>
-      <w:szCs w:val="18"/>
     </w:rPr>
   </w:style>
 </w:styles>

</xml_diff>

<commit_message>
change MetPre to MetClean
</commit_message>
<xml_diff>
--- a/vignettes/MetCleaning_v1.0.0.docx
+++ b/vignettes/MetCleaning_v1.0.0.docx
@@ -81,7 +81,7 @@
         <w:rPr>
           <w:i/>
         </w:rPr>
-        <w:t>MetPre</w:t>
+        <w:t>MetClean</w:t>
       </w:r>
       <w:r>
         <w:t xml:space="preserve"> and </w:t>
@@ -99,13 +99,13 @@
         <w:rPr>
           <w:i/>
         </w:rPr>
-        <w:t>MetClean</w:t>
+        <w:t>MetCle</w:t>
       </w:r>
       <w:r>
         <w:rPr>
           <w:i/>
         </w:rPr>
-        <w:t>ing</w:t>
+        <w:t>aning</w:t>
       </w:r>
       <w:r>
         <w:t xml:space="preserve"> utilizing demo data.</w:t>
@@ -231,13 +231,13 @@
         <w:rPr>
           <w:i/>
         </w:rPr>
-        <w:t>MetClean</w:t>
+        <w:t>MetCle</w:t>
       </w:r>
       <w:r>
         <w:rPr>
           <w:i/>
         </w:rPr>
-        <w:t>ing</w:t>
+        <w:t>aning</w:t>
       </w:r>
     </w:p>
     <w:p>
@@ -417,19 +417,19 @@
         <w:rPr>
           <w:rStyle w:val="NormalTok"/>
         </w:rPr>
-        <w:t xml:space="preserve">  </w:t>
+        <w:t xml:space="preserve"> </w:t>
+      </w:r>
+      <w:r>
+        <w:rPr>
+          <w:rStyle w:val="NormalTok"/>
+        </w:rPr>
+        <w:t xml:space="preserve"> </w:t>
       </w:r>
       <w:r>
         <w:rPr>
           <w:rStyle w:val="KeywordTok"/>
         </w:rPr>
-        <w:t>i</w:t>
-      </w:r>
-      <w:r>
-        <w:rPr>
-          <w:rStyle w:val="KeywordTok"/>
-        </w:rPr>
-        <w:t>nstall.packages</w:t>
+        <w:t>install.packages</w:t>
       </w:r>
       <w:r>
         <w:rPr>
@@ -609,7 +609,7 @@
         <w:rPr>
           <w:i/>
         </w:rPr>
-        <w:t>MetPre</w:t>
+        <w:t>MetClean</w:t>
       </w:r>
       <w:r>
         <w:t xml:space="preserve"> in </w:t>
@@ -628,7 +628,7 @@
       <w:pPr>
         <w:pStyle w:val="4"/>
       </w:pPr>
-      <w:bookmarkStart w:id="8" w:name="code-2-demo-data-of-metpre"/>
+      <w:bookmarkStart w:id="8" w:name="code-2-demo-data-of-metclean"/>
       <w:bookmarkEnd w:id="8"/>
       <w:r>
         <w:t xml:space="preserve">code 2: Demo data of </w:t>
@@ -637,7 +637,7 @@
         <w:rPr>
           <w:i/>
         </w:rPr>
-        <w:t>MetPre</w:t>
+        <w:t>MetClean</w:t>
       </w:r>
     </w:p>
     <w:p>
@@ -756,13 +756,13 @@
         <w:rPr>
           <w:rStyle w:val="StringTok"/>
         </w:rPr>
-        <w:t xml:space="preserve">"Demo for </w:t>
+        <w:t>"Demo fo</w:t>
       </w:r>
       <w:r>
         <w:rPr>
           <w:rStyle w:val="StringTok"/>
         </w:rPr>
-        <w:t>MetCleaning"</w:t>
+        <w:t>r MetCleaning"</w:t>
       </w:r>
       <w:r>
         <w:rPr>
@@ -915,10 +915,10 @@
       </w:pPr>
       <w:r>
         <w:lastRenderedPageBreak/>
-        <w:t>The demo data have been added in your work directory and organized in you w</w:t>
-      </w:r>
-      <w:r>
-        <w:t>ork directory as Figure 2 shows. It contains two files, "data.csv" and "sample.information.csv".</w:t>
+        <w:t>The demo data have been added in your work directory and organized in you</w:t>
+      </w:r>
+      <w:r>
+        <w:t xml:space="preserve"> work directory as Figure 2 shows. It contains two files, "data.csv" and "sample.information.csv".</w:t>
       </w:r>
     </w:p>
     <w:p>
@@ -928,13 +928,13 @@
       <w:bookmarkStart w:id="9" w:name="data.csv-is-the-metabolomic-dataset-you-"/>
       <w:bookmarkEnd w:id="9"/>
       <w:r>
-        <w:t>1. "data.csv" is the metabolomic dataset you want to process. Rows are features and columns are feature abundance of samples and information of features. The i</w:t>
-      </w:r>
-      <w:r>
-        <w:t>nformation of features must contain "name" (feature name), "mz" (mass to change ratio) and "rt" (retention time). Other information of features are optional, for example "isotopes" and "adducts". The name of sample can contain ".", but cannot contain "-" a</w:t>
-      </w:r>
-      <w:r>
-        <w:t xml:space="preserve">nd space. And the start of sample name cannot be number. </w:t>
+        <w:t>1. "data.csv" is the metabolomic dataset you want to process. Rows are features and columns are feature abundance of samples and information of features. The</w:t>
+      </w:r>
+      <w:r>
+        <w:t xml:space="preserve"> information of features must contain "name" (feature name), "mz" (mass to change ratio) and "rt" (retention time). Other information of features are optional, for example "isotopes" and "adducts". The name of sample can contain ".", but cannot contain "-"</w:t>
+      </w:r>
+      <w:r>
+        <w:t xml:space="preserve"> and space. And the start of sample name cannot be number. </w:t>
       </w:r>
       <w:r>
         <w:t>For example, "A210.a" and "A210a" are valid, and "210a" or "210-a" are invalid.</w:t>
@@ -947,16 +947,16 @@
       <w:bookmarkStart w:id="10" w:name="sample.information.csv-is-sample-informa"/>
       <w:bookmarkEnd w:id="10"/>
       <w:r>
-        <w:t>2. "sample.information.csv" is sample information for metabolomic dataset. Column 1 is "sample.name" which is the names</w:t>
-      </w:r>
-      <w:r>
-        <w:t xml:space="preserve"> of subject and QC samples. Please confirm that the sample names in "sample.information.csv" and "data.csv" are completely same. Column 2 is "injection.order" which is the injection order of QC and subject samples. Column 3 is "class", which is used to dis</w:t>
-      </w:r>
-      <w:r>
-        <w:t xml:space="preserve">tinguish "QC" and "Subject" samples. Column 4 is "batch" to provide acquisition batch information for samples. Column 5 is "group", which is used to label the group of subject sample, for example, "control" and "case". The "group" of QC samples is labeled </w:t>
-      </w:r>
-      <w:r>
-        <w:t>as "QC".</w:t>
+        <w:t>2. "sample.information.csv" is sample information for metabolomic dataset. Column 1 is "sample.name" which is the nam</w:t>
+      </w:r>
+      <w:r>
+        <w:t>es of subject and QC samples. Please confirm that the sample names in "sample.information.csv" and "data.csv" are completely same. Column 2 is "injection.order" which is the injection order of QC and subject samples. Column 3 is "class", which is used to d</w:t>
+      </w:r>
+      <w:r>
+        <w:t>istinguish "QC" and "Subject" samples. Column 4 is "batch" to provide acquisition batch information for samples. Column 5 is "group", which is used to label the group of subject sample, for example, "control" and "case". The "group" of QC samples is labele</w:t>
+      </w:r>
+      <w:r>
+        <w:t>d as "QC".</w:t>
       </w:r>
     </w:p>
     <w:p>
@@ -1023,7 +1023,7 @@
       <w:pPr>
         <w:pStyle w:val="3"/>
       </w:pPr>
-      <w:bookmarkStart w:id="11" w:name="then-you-can-run-metpre-function-to-do-d"/>
+      <w:bookmarkStart w:id="11" w:name="then-you-can-run-metclean-function-to-do"/>
       <w:bookmarkEnd w:id="11"/>
       <w:r>
         <w:t xml:space="preserve">Then you can run </w:t>
@@ -1032,7 +1032,7 @@
         <w:rPr>
           <w:i/>
         </w:rPr>
-        <w:t>MetPre</w:t>
+        <w:t>MetClean</w:t>
       </w:r>
       <w:r>
         <w:t xml:space="preserve"> function to do data cleaning of data. All the arguments of </w:t>
@@ -1041,7 +1041,7 @@
         <w:rPr>
           <w:i/>
         </w:rPr>
-        <w:t>MetPre</w:t>
+        <w:t>MetClean</w:t>
       </w:r>
       <w:r>
         <w:t xml:space="preserve"> can be found in the other functions in </w:t>
@@ -1081,7 +1081,7 @@
       <w:pPr>
         <w:pStyle w:val="4"/>
       </w:pPr>
-      <w:bookmarkStart w:id="12" w:name="code-3-running-of-metpre"/>
+      <w:bookmarkStart w:id="12" w:name="code-3-running-of-metclean"/>
       <w:bookmarkEnd w:id="12"/>
       <w:r>
         <w:t xml:space="preserve">code 3: Running of </w:t>
@@ -1090,7 +1090,7 @@
         <w:rPr>
           <w:i/>
         </w:rPr>
-        <w:t>MetPre</w:t>
+        <w:t>MetClean</w:t>
       </w:r>
     </w:p>
     <w:p>
@@ -1110,7 +1110,7 @@
         <w:rPr>
           <w:rStyle w:val="KeywordTok"/>
         </w:rPr>
-        <w:t>MetPre</w:t>
+        <w:t>MetClean</w:t>
       </w:r>
       <w:r>
         <w:rPr>
@@ -1147,7 +1147,7 @@
       <w:pPr>
         <w:pStyle w:val="3"/>
       </w:pPr>
-      <w:bookmarkStart w:id="13" w:name="running-results-of-metpre"/>
+      <w:bookmarkStart w:id="13" w:name="running-results-of-metclean"/>
       <w:bookmarkEnd w:id="13"/>
       <w:r>
         <w:lastRenderedPageBreak/>
@@ -1157,7 +1157,7 @@
         <w:rPr>
           <w:i/>
         </w:rPr>
-        <w:t>MetPre</w:t>
+        <w:t>MetClean</w:t>
       </w:r>
     </w:p>
     <w:p>
@@ -1310,7 +1310,7 @@
       <w:pPr>
         <w:pStyle w:val="4"/>
       </w:pPr>
-      <w:bookmarkStart w:id="16" w:name="output-files.-output-files-of-metpre-are"/>
+      <w:bookmarkStart w:id="16" w:name="output-files.-output-files-of-metclean-a"/>
       <w:bookmarkEnd w:id="16"/>
       <w:r>
         <w:lastRenderedPageBreak/>
@@ -1320,7 +1320,7 @@
         <w:rPr>
           <w:i/>
         </w:rPr>
-        <w:t>MetPre</w:t>
+        <w:t>MetClean</w:t>
       </w:r>
       <w:r>
         <w:t xml:space="preserve"> are listed as Figure 5 shows.</w:t>
@@ -1333,10 +1333,10 @@
       <w:bookmarkStart w:id="17" w:name="mv-overview-2mv-filter-3zero-overview-an"/>
       <w:bookmarkEnd w:id="17"/>
       <w:r>
-        <w:t>(1) "1MV overview", "2MV filter", "3Zero overview" and "4Zero filter" are missing and zero values filtering</w:t>
-      </w:r>
-      <w:r>
-        <w:t xml:space="preserve"> information.</w:t>
+        <w:t>(1) "1MV overview", "2MV filter", "3Zero overview" and "4Zero filter" are missing and zero values filteri</w:t>
+      </w:r>
+      <w:r>
+        <w:t>ng information.</w:t>
       </w:r>
     </w:p>
     <w:p>
@@ -1366,10 +1366,10 @@
       <w:bookmarkStart w:id="20" w:name="batch-effect-is-the-batch-effect-both-in"/>
       <w:bookmarkEnd w:id="20"/>
       <w:r>
-        <w:t>(4) "8Batch effect" is the batch effect both in before and</w:t>
-      </w:r>
-      <w:r>
-        <w:t xml:space="preserve"> after data cleaning.</w:t>
+        <w:t>(4) "8Batch effect" is the batch effect both in before a</w:t>
+      </w:r>
+      <w:r>
+        <w:t>nd after data cleaning.</w:t>
       </w:r>
     </w:p>
     <w:p>
@@ -1415,13 +1415,13 @@
         <w:rPr>
           <w:b/>
         </w:rPr>
-        <w:t>"data_after_pre.csv", "qc</w:t>
+        <w:t>"data_after_pre.csv", "</w:t>
       </w:r>
       <w:r>
         <w:rPr>
           <w:b/>
         </w:rPr>
-        <w:t>.info.csv" and "subject.info"</w:t>
+        <w:t>qc.info.csv" and "subject.info"</w:t>
       </w:r>
       <w:r>
         <w:t xml:space="preserve"> are the data and sample information after data cleaning.</w:t>
@@ -1448,13 +1448,13 @@
           <wp:inline distT="0" distB="0" distL="0" distR="0">
             <wp:extent cx="3810000" cy="2540000"/>
             <wp:effectExtent l="0" t="0" r="0" b="0"/>
-            <wp:docPr id="5" name="Picture" descr="Figure5 Output files of MetPre"/>
+            <wp:docPr id="5" name="Picture" descr="Figure5 Output files of MetClean"/>
             <wp:cNvGraphicFramePr/>
             <a:graphic xmlns:a="http://schemas.openxmlformats.org/drawingml/2006/main">
               <a:graphicData uri="http://schemas.openxmlformats.org/drawingml/2006/picture">
                 <pic:pic xmlns:pic="http://schemas.openxmlformats.org/drawingml/2006/picture">
                   <pic:nvPicPr>
-                    <pic:cNvPr id="0" name="Picture" descr="output%20files%20of%20MetPre.tif"/>
+                    <pic:cNvPr id="0" name="Picture" descr="output%20files%20of%20MetClean.tif"/>
                     <pic:cNvPicPr>
                       <a:picLocks noChangeAspect="1" noChangeArrowheads="1"/>
                     </pic:cNvPicPr>
@@ -1495,7 +1495,7 @@
         <w:t xml:space="preserve">Figure5 Output files of </w:t>
       </w:r>
       <w:r>
-        <w:t>MetPre</w:t>
+        <w:t>MetClean</w:t>
       </w:r>
     </w:p>
     <w:p>
@@ -1523,10 +1523,10 @@
       <w:bookmarkEnd w:id="26"/>
       <w:r>
         <w:lastRenderedPageBreak/>
-        <w:t>Data statistical is integrated as a function named</w:t>
-      </w:r>
-      <w:r>
-        <w:t xml:space="preserve"> as </w:t>
+        <w:t>Data statistical is integrated as a function n</w:t>
+      </w:r>
+      <w:r>
+        <w:t xml:space="preserve">amed as </w:t>
       </w:r>
       <w:r>
         <w:rPr>
@@ -1622,7 +1622,13 @@
         <w:rPr>
           <w:rStyle w:val="StringTok"/>
         </w:rPr>
-        <w:t>"MetCleaning"</w:t>
+        <w:t>"</w:t>
+      </w:r>
+      <w:r>
+        <w:rPr>
+          <w:rStyle w:val="StringTok"/>
+        </w:rPr>
+        <w:t>MetCleaning"</w:t>
       </w:r>
       <w:r>
         <w:rPr>
@@ -1800,13 +1806,13 @@
       <w:bookmarkStart w:id="28" w:name="the-demo-data-have-been-added-in-your-wo"/>
       <w:bookmarkEnd w:id="28"/>
       <w:r>
-        <w:t>The demo data have been added in yo</w:t>
-      </w:r>
-      <w:r>
-        <w:t>ur work directory. "new.group.csv" is a sample.information which has been changed the group information you want to use for statistical analysis. For the sample which you don't want to use them for statistical analysis, you can set they group information a</w:t>
-      </w:r>
-      <w:r>
-        <w:t>s NA like Figure 6 shows.</w:t>
+        <w:t>The demo data have be</w:t>
+      </w:r>
+      <w:r>
+        <w:t>en added in your work directory. "new.group.csv" is a sample.information which has been changed the group information you want to use for statistical analysis. For the sample which you don't want to use them for statistical analysis, you can set they group</w:t>
+      </w:r>
+      <w:r>
+        <w:t xml:space="preserve"> information as NA like Figure 6 shows.</w:t>
       </w:r>
     </w:p>
     <w:p>
@@ -2151,7 +2157,7 @@
       <w:bookmarkStart w:id="36" w:name="heatmap-is-the-heatmap."/>
       <w:bookmarkEnd w:id="36"/>
       <w:r>
-        <w:t>(5) "14heatmap" is the heatmap.</w:t>
+        <w:t>(3) "14heatmap" is the heatmap.</w:t>
       </w:r>
     </w:p>
     <w:p>
@@ -2161,7 +2167,7 @@
       <w:bookmarkStart w:id="37" w:name="marker-selection-contains-the-informatio"/>
       <w:bookmarkEnd w:id="37"/>
       <w:r>
-        <w:t>(6) "15marker selection" contains the information of markers, volcano plot and boxplots of markers.</w:t>
+        <w:t>(4) "15marker selection" contains the information of markers, volcano plot and boxplots of markers.</w:t>
       </w:r>
     </w:p>
     <w:p>
@@ -2171,7 +2177,7 @@
       <w:bookmarkStart w:id="38" w:name="data_after_stat.csv-qc.info.csv-and-subj"/>
       <w:bookmarkEnd w:id="38"/>
       <w:r>
-        <w:t xml:space="preserve">(7) </w:t>
+        <w:t xml:space="preserve">(5) </w:t>
       </w:r>
       <w:r>
         <w:rPr>
@@ -2193,7 +2199,7 @@
       <w:bookmarkStart w:id="39" w:name="intermediate-is-the-intermediate-data-du"/>
       <w:bookmarkEnd w:id="39"/>
       <w:r>
-        <w:t>(8) "intermediate" is the intermediate data during processing.</w:t>
+        <w:t>(6) "intermediate" is the intermediate data during processing.</w:t>
       </w:r>
     </w:p>
     <w:p>
@@ -2317,7 +2323,7 @@
   <w:abstractNum w:abstractNumId="0" w15:restartNumberingAfterBreak="0">
     <w:nsid w:val="E17F69BA"/>
     <w:multiLevelType w:val="multilevel"/>
-    <w:tmpl w:val="BF56C604"/>
+    <w:tmpl w:val="438EFBAC"/>
     <w:lvl w:ilvl="0">
       <w:numFmt w:val="bullet"/>
       <w:lvlText w:val=" "/>
@@ -2407,9 +2413,9 @@
     </w:lvl>
   </w:abstractNum>
   <w:abstractNum w:abstractNumId="1" w15:restartNumberingAfterBreak="0">
-    <w:nsid w:val="F49DE0CB"/>
+    <w:nsid w:val="494AE72A"/>
     <w:multiLevelType w:val="multilevel"/>
-    <w:tmpl w:val="00BEBADA"/>
+    <w:tmpl w:val="7F2AD588"/>
     <w:lvl w:ilvl="0">
       <w:numFmt w:val="bullet"/>
       <w:lvlText w:val=" "/>

</xml_diff>